<commit_message>
update the files of requirments to new busines logic
</commit_message>
<xml_diff>
--- a/NXT31_QAL3_SWD5_S2_Clinic_Phases_Of_Project.docx
+++ b/NXT31_QAL3_SWD5_S2_Clinic_Phases_Of_Project.docx
@@ -129,35 +129,7 @@
         <w:rPr>
           <w:lang w:bidi="ar-EG"/>
         </w:rPr>
-        <w:t xml:space="preserve"> Implement the logic to create relationships between doctors and clinics (</w:t>
-      </w:r>
-      <w:proofErr w:type="spellStart"/>
-      <w:r>
-        <w:rPr>
-          <w:lang w:bidi="ar-EG"/>
-        </w:rPr>
-        <w:t>doctor_clinic_associations</w:t>
-      </w:r>
-      <w:proofErr w:type="spellEnd"/>
-      <w:r>
-        <w:rPr>
-          <w:lang w:bidi="ar-EG"/>
-        </w:rPr>
-        <w:t>) and to assign user roles (</w:t>
-      </w:r>
-      <w:proofErr w:type="spellStart"/>
-      <w:r>
-        <w:rPr>
-          <w:lang w:bidi="ar-EG"/>
-        </w:rPr>
-        <w:t>user_role</w:t>
-      </w:r>
-      <w:proofErr w:type="spellEnd"/>
-      <w:r>
-        <w:rPr>
-          <w:lang w:bidi="ar-EG"/>
-        </w:rPr>
-        <w:t>).</w:t>
+        <w:t xml:space="preserve"> Implement the logic to create relationships between doctors and clinics (doctor_clinic_associations) and to assign user roles (user_role).</w:t>
       </w:r>
     </w:p>
     <w:p>
@@ -231,19 +203,7 @@
         <w:rPr>
           <w:lang w:bidi="ar-EG"/>
         </w:rPr>
-        <w:t xml:space="preserve">Finally, they'll create </w:t>
-      </w:r>
-      <w:r>
-        <w:rPr>
-          <w:lang w:bidi="ar-EG"/>
-        </w:rPr>
-        <w:t>CRUD</w:t>
-      </w:r>
-      <w:r>
-        <w:rPr>
-          <w:lang w:bidi="ar-EG"/>
-        </w:rPr>
-        <w:t xml:space="preserve"> operations for all the core tables: users, patients, doctors, clinics, and their association tables.</w:t>
+        <w:t>Finally, they'll create CRUD operations for all the core tables: users, patients, doctors, clinics, and their association tables.</w:t>
       </w:r>
     </w:p>
     <w:p>
@@ -310,7 +270,7 @@
           <w:lang w:bidi="ar-EG"/>
         </w:rPr>
         <w:pict w14:anchorId="0FDE151F">
-          <v:rect id="_x0000_i1043" style="width:0;height:1.5pt" o:hralign="center" o:hrstd="t" o:hr="t" fillcolor="#a0a0a0" stroked="f"/>
+          <v:rect id="_x0000_i1025" style="width:0;height:1.5pt" o:hralign="center" o:hrstd="t" o:hr="t" fillcolor="#a0a0a0" stroked="f"/>
         </w:pict>
       </w:r>
     </w:p>
@@ -467,21 +427,7 @@
         <w:rPr>
           <w:lang w:bidi="ar-EG"/>
         </w:rPr>
-        <w:t xml:space="preserve"> Create the API for patients to submit reviews and for the backend to calculate and update a doctor's </w:t>
-      </w:r>
-      <w:proofErr w:type="spellStart"/>
-      <w:r>
-        <w:rPr>
-          <w:lang w:bidi="ar-EG"/>
-        </w:rPr>
-        <w:t>average_rating</w:t>
-      </w:r>
-      <w:proofErr w:type="spellEnd"/>
-      <w:r>
-        <w:rPr>
-          <w:lang w:bidi="ar-EG"/>
-        </w:rPr>
-        <w:t>.</w:t>
+        <w:t xml:space="preserve"> Create the API for patients to submit reviews and for the backend to calculate and update a doctor's average_rating.</w:t>
       </w:r>
     </w:p>
     <w:p>
@@ -623,7 +569,7 @@
           <w:lang w:bidi="ar-EG"/>
         </w:rPr>
         <w:pict w14:anchorId="55DD1037">
-          <v:rect id="_x0000_i1044" style="width:0;height:1.5pt" o:hralign="center" o:hrstd="t" o:hr="t" fillcolor="#a0a0a0" stroked="f"/>
+          <v:rect id="_x0000_i1026" style="width:0;height:1.5pt" o:hralign="center" o:hrstd="t" o:hr="t" fillcolor="#a0a0a0" stroked="f"/>
         </w:pict>
       </w:r>
     </w:p>
@@ -754,35 +700,7 @@
         <w:rPr>
           <w:lang w:bidi="ar-EG"/>
         </w:rPr>
-        <w:t xml:space="preserve"> Develop the backend to handle the </w:t>
-      </w:r>
-      <w:proofErr w:type="spellStart"/>
-      <w:r>
-        <w:rPr>
-          <w:lang w:bidi="ar-EG"/>
-        </w:rPr>
-        <w:t>consultation_fee</w:t>
-      </w:r>
-      <w:proofErr w:type="spellEnd"/>
-      <w:r>
-        <w:rPr>
-          <w:lang w:bidi="ar-EG"/>
-        </w:rPr>
-        <w:t xml:space="preserve"> and </w:t>
-      </w:r>
-      <w:proofErr w:type="spellStart"/>
-      <w:r>
-        <w:rPr>
-          <w:lang w:bidi="ar-EG"/>
-        </w:rPr>
-        <w:t>transaction_fee</w:t>
-      </w:r>
-      <w:proofErr w:type="spellEnd"/>
-      <w:r>
-        <w:rPr>
-          <w:lang w:bidi="ar-EG"/>
-        </w:rPr>
-        <w:t xml:space="preserve"> for each appointment and to update the payment status.</w:t>
+        <w:t xml:space="preserve"> Develop the backend to handle the consultation_fee and transaction_fee for each appointment and to update the payment status.</w:t>
       </w:r>
     </w:p>
     <w:p>
@@ -820,21 +738,7 @@
         <w:rPr>
           <w:lang w:bidi="ar-EG"/>
         </w:rPr>
-        <w:t xml:space="preserve">The team will start with the </w:t>
-      </w:r>
-      <w:proofErr w:type="spellStart"/>
-      <w:r>
-        <w:rPr>
-          <w:lang w:bidi="ar-EG"/>
-        </w:rPr>
-        <w:t>patient_history_entries</w:t>
-      </w:r>
-      <w:proofErr w:type="spellEnd"/>
-      <w:r>
-        <w:rPr>
-          <w:lang w:bidi="ar-EG"/>
-        </w:rPr>
-        <w:t xml:space="preserve"> table, ensuring strict security protocols.</w:t>
+        <w:t>The team will start with the patient_history_entries table, ensuring strict security protocols.</w:t>
       </w:r>
     </w:p>
     <w:p>
@@ -852,66 +756,6 @@
         <w:rPr>
           <w:lang w:bidi="ar-EG"/>
         </w:rPr>
-        <w:t xml:space="preserve">They will then build the logic for the </w:t>
-      </w:r>
-      <w:proofErr w:type="spellStart"/>
-      <w:r>
-        <w:rPr>
-          <w:lang w:bidi="ar-EG"/>
-        </w:rPr>
-        <w:t>patient_points</w:t>
-      </w:r>
-      <w:proofErr w:type="spellEnd"/>
-      <w:r>
-        <w:rPr>
-          <w:lang w:bidi="ar-EG"/>
-        </w:rPr>
-        <w:t xml:space="preserve"> table, including the </w:t>
-      </w:r>
-      <w:proofErr w:type="spellStart"/>
-      <w:r>
-        <w:rPr>
-          <w:lang w:bidi="ar-EG"/>
-        </w:rPr>
-        <w:t>points_earned</w:t>
-      </w:r>
-      <w:proofErr w:type="spellEnd"/>
-      <w:r>
-        <w:rPr>
-          <w:lang w:bidi="ar-EG"/>
-        </w:rPr>
-        <w:t xml:space="preserve"> and </w:t>
-      </w:r>
-      <w:proofErr w:type="spellStart"/>
-      <w:r>
-        <w:rPr>
-          <w:lang w:bidi="ar-EG"/>
-        </w:rPr>
-        <w:t>points_redeemed</w:t>
-      </w:r>
-      <w:proofErr w:type="spellEnd"/>
-      <w:r>
-        <w:rPr>
-          <w:lang w:bidi="ar-EG"/>
-        </w:rPr>
-        <w:t xml:space="preserve"> transaction records.</w:t>
-      </w:r>
-    </w:p>
-    <w:p>
-      <w:pPr>
-        <w:numPr>
-          <w:ilvl w:val="1"/>
-          <w:numId w:val="3"/>
-        </w:numPr>
-        <w:bidi w:val="0"/>
-        <w:rPr>
-          <w:lang w:bidi="ar-EG"/>
-        </w:rPr>
-      </w:pPr>
-      <w:r>
-        <w:rPr>
-          <w:lang w:bidi="ar-EG"/>
-        </w:rPr>
         <w:t>Finally, they will integrate this logic into the appointments API to handle payment and points redemption.</w:t>
       </w:r>
     </w:p>
@@ -1026,41 +870,41 @@
         <w:rPr>
           <w:lang w:bidi="ar-EG"/>
         </w:rPr>
+        <w:pict w14:anchorId="1CC3F289">
+          <v:rect id="_x0000_i1027" style="width:0;height:1.5pt" o:hralign="center" o:hrstd="t" o:hr="t" fillcolor="#a0a0a0" stroked="f"/>
+        </w:pict>
+      </w:r>
+    </w:p>
+    <w:p>
+      <w:pPr>
+        <w:bidi w:val="0"/>
+        <w:rPr>
+          <w:b/>
+          <w:bCs/>
+          <w:lang w:bidi="ar-EG"/>
+        </w:rPr>
+      </w:pPr>
+      <w:r>
+        <w:rPr>
+          <w:b/>
+          <w:bCs/>
+          <w:lang w:bidi="ar-EG"/>
+        </w:rPr>
+        <w:t>Phase 4: Administrative &amp; Reporting Services</w:t>
+      </w:r>
+    </w:p>
+    <w:p>
+      <w:pPr>
+        <w:bidi w:val="0"/>
+        <w:rPr>
+          <w:lang w:bidi="ar-EG"/>
+        </w:rPr>
+      </w:pPr>
+      <w:r>
+        <w:rPr>
+          <w:lang w:bidi="ar-EG"/>
+        </w:rPr>
         <w:lastRenderedPageBreak/>
-        <w:pict w14:anchorId="1CC3F289">
-          <v:rect id="_x0000_i1045" style="width:0;height:1.5pt" o:hralign="center" o:hrstd="t" o:hr="t" fillcolor="#a0a0a0" stroked="f"/>
-        </w:pict>
-      </w:r>
-    </w:p>
-    <w:p>
-      <w:pPr>
-        <w:bidi w:val="0"/>
-        <w:rPr>
-          <w:b/>
-          <w:bCs/>
-          <w:lang w:bidi="ar-EG"/>
-        </w:rPr>
-      </w:pPr>
-      <w:r>
-        <w:rPr>
-          <w:b/>
-          <w:bCs/>
-          <w:lang w:bidi="ar-EG"/>
-        </w:rPr>
-        <w:t>Phase 4: Administrative &amp; Reporting Services</w:t>
-      </w:r>
-    </w:p>
-    <w:p>
-      <w:pPr>
-        <w:bidi w:val="0"/>
-        <w:rPr>
-          <w:lang w:bidi="ar-EG"/>
-        </w:rPr>
-      </w:pPr>
-      <w:r>
-        <w:rPr>
-          <w:lang w:bidi="ar-EG"/>
-        </w:rPr>
         <w:t>The final development phase focuses on the tools that manage the entire platform.</w:t>
       </w:r>
     </w:p>
@@ -2481,6 +2325,7 @@
   <w:style w:type="character" w:default="1" w:styleId="DefaultParagraphFont">
     <w:name w:val="Default Paragraph Font"/>
     <w:uiPriority w:val="1"/>
+    <w:semiHidden/>
     <w:unhideWhenUsed/>
   </w:style>
   <w:style w:type="table" w:default="1" w:styleId="TableNormal">

</xml_diff>